<commit_message>
So falta as datas das estatisticas
</commit_message>
<xml_diff>
--- a/relatorioPSI.docx
+++ b/relatorioPSI.docx
@@ -1,10 +1,10 @@
 
 <file path=word/document.xml><?xml version="1.0" encoding="utf-8"?>
-<w:document xmlns:wpc="http://schemas.microsoft.com/office/word/2010/wordprocessingCanvas" xmlns:mc="http://schemas.openxmlformats.org/markup-compatibility/2006" xmlns:o="urn:schemas-microsoft-com:office:office" xmlns:r="http://schemas.openxmlformats.org/officeDocument/2006/relationships" xmlns:m="http://schemas.openxmlformats.org/officeDocument/2006/math" xmlns:v="urn:schemas-microsoft-com:vml" xmlns:wp14="http://schemas.microsoft.com/office/word/2010/wordprocessingDrawing" xmlns:wp="http://schemas.openxmlformats.org/drawingml/2006/wordprocessingDrawing" xmlns:w10="urn:schemas-microsoft-com:office:word" xmlns:w="http://schemas.openxmlformats.org/wordprocessingml/2006/main" xmlns:w14="http://schemas.microsoft.com/office/word/2010/wordml" xmlns:w15="http://schemas.microsoft.com/office/word/2012/wordml" xmlns:wpg="http://schemas.microsoft.com/office/word/2010/wordprocessingGroup" xmlns:wpi="http://schemas.microsoft.com/office/word/2010/wordprocessingInk" xmlns:wne="http://schemas.microsoft.com/office/word/2006/wordml" xmlns:wps="http://schemas.microsoft.com/office/word/2010/wordprocessingShape" mc:Ignorable="w14 w15 wp14">
+<w:document xmlns:wpc="http://schemas.microsoft.com/office/word/2010/wordprocessingCanvas" xmlns:cx="http://schemas.microsoft.com/office/drawing/2014/chartex" xmlns:cx1="http://schemas.microsoft.com/office/drawing/2015/9/8/chartex" xmlns:cx2="http://schemas.microsoft.com/office/drawing/2015/10/21/chartex" xmlns:cx3="http://schemas.microsoft.com/office/drawing/2016/5/9/chartex" xmlns:cx4="http://schemas.microsoft.com/office/drawing/2016/5/10/chartex" xmlns:cx5="http://schemas.microsoft.com/office/drawing/2016/5/11/chartex" xmlns:cx6="http://schemas.microsoft.com/office/drawing/2016/5/12/chartex" xmlns:cx7="http://schemas.microsoft.com/office/drawing/2016/5/13/chartex" xmlns:cx8="http://schemas.microsoft.com/office/drawing/2016/5/14/chartex" xmlns:mc="http://schemas.openxmlformats.org/markup-compatibility/2006" xmlns:aink="http://schemas.microsoft.com/office/drawing/2016/ink" xmlns:am3d="http://schemas.microsoft.com/office/drawing/2017/model3d" xmlns:o="urn:schemas-microsoft-com:office:office" xmlns:r="http://schemas.openxmlformats.org/officeDocument/2006/relationships" xmlns:m="http://schemas.openxmlformats.org/officeDocument/2006/math" xmlns:v="urn:schemas-microsoft-com:vml" xmlns:wp14="http://schemas.microsoft.com/office/word/2010/wordprocessingDrawing" xmlns:wp="http://schemas.openxmlformats.org/drawingml/2006/wordprocessingDrawing" xmlns:w10="urn:schemas-microsoft-com:office:word" xmlns:w="http://schemas.openxmlformats.org/wordprocessingml/2006/main" xmlns:w14="http://schemas.microsoft.com/office/word/2010/wordml" xmlns:w15="http://schemas.microsoft.com/office/word/2012/wordml" xmlns:w16cex="http://schemas.microsoft.com/office/word/2018/wordml/cex" xmlns:w16cid="http://schemas.microsoft.com/office/word/2016/wordml/cid" xmlns:w16="http://schemas.microsoft.com/office/word/2018/wordml" xmlns:w16sdtdh="http://schemas.microsoft.com/office/word/2020/wordml/sdtdatahash" xmlns:w16se="http://schemas.microsoft.com/office/word/2015/wordml/symex" xmlns:wpg="http://schemas.microsoft.com/office/word/2010/wordprocessingGroup" xmlns:wpi="http://schemas.microsoft.com/office/word/2010/wordprocessingInk" xmlns:wne="http://schemas.microsoft.com/office/word/2006/wordml" xmlns:wps="http://schemas.microsoft.com/office/word/2010/wordprocessingShape" mc:Ignorable="w14 w15 w16se w16cid w16 w16cex w16sdtdh wp14">
   <w:body>
     <w:tbl>
       <w:tblPr>
-        <w:tblStyle w:val="Tabelacomgrelha"/>
+        <w:tblStyle w:val="TabelacomGrelha"/>
         <w:tblW w:w="9644" w:type="dxa"/>
         <w:tblInd w:w="-5" w:type="dxa"/>
         <w:tblLook w:val="04A0" w:firstRow="1" w:lastRow="0" w:firstColumn="1" w:lastColumn="0" w:noHBand="0" w:noVBand="1"/>
@@ -97,7 +97,15 @@
               <w:jc w:val="center"/>
             </w:pPr>
             <w:r>
-              <w:t xml:space="preserve">Curso de TeSP em </w:t>
+              <w:t xml:space="preserve">Curso de </w:t>
+            </w:r>
+            <w:proofErr w:type="spellStart"/>
+            <w:r>
+              <w:t>TeSP</w:t>
+            </w:r>
+            <w:proofErr w:type="spellEnd"/>
+            <w:r>
+              <w:t xml:space="preserve"> em </w:t>
             </w:r>
             <w:r>
               <w:br/>
@@ -582,7 +590,7 @@
     </w:p>
     <w:tbl>
       <w:tblPr>
-        <w:tblStyle w:val="Tabelacomgrelha"/>
+        <w:tblStyle w:val="TabelacomGrelha"/>
         <w:tblW w:w="9644" w:type="dxa"/>
         <w:tblInd w:w="-5" w:type="dxa"/>
         <w:tblLook w:val="04A0" w:firstRow="1" w:lastRow="0" w:firstColumn="1" w:lastColumn="0" w:noHBand="0" w:noVBand="1"/>
@@ -1858,7 +1866,7 @@
     </w:p>
     <w:p>
       <w:pPr>
-        <w:pStyle w:val="Cabealho1"/>
+        <w:pStyle w:val="Ttulo1"/>
         <w:numPr>
           <w:ilvl w:val="0"/>
           <w:numId w:val="0"/>
@@ -2055,7 +2063,7 @@
     </w:p>
     <w:p>
       <w:pPr>
-        <w:pStyle w:val="Cabealho1"/>
+        <w:pStyle w:val="Ttulo1"/>
         <w:rPr>
           <w:color w:val="000000" w:themeColor="text1"/>
         </w:rPr>
@@ -2078,145 +2086,31 @@
         <w:t>Este projeto foi rea</w:t>
       </w:r>
       <w:r>
-        <w:t>l</w:t>
+        <w:t xml:space="preserve">lizado no âmbito da Unidade Curricular de Fundamentos de Programação e tem como objetivo o desenvolvimento de um protótipo de uma aplicação </w:t>
       </w:r>
       <w:r>
-        <w:t>izado no âmbito da Unidade Curricu</w:t>
-      </w:r>
-      <w:r>
-        <w:t>l</w:t>
-      </w:r>
-      <w:r>
-        <w:t>ar de Fundamentos de Programação e tem como objetivo o desenvo</w:t>
-      </w:r>
-      <w:r>
-        <w:t>l</w:t>
-      </w:r>
-      <w:r>
-        <w:t>vimento de um protótipo de uma ap</w:t>
-      </w:r>
-      <w:r>
-        <w:t>l</w:t>
-      </w:r>
-      <w:r>
-        <w:t xml:space="preserve">icação </w:t>
-      </w:r>
-      <w:r>
-        <w:t xml:space="preserve">que permita efetuar a </w:t>
-      </w:r>
-      <w:r>
-        <w:t>gestão das operações de carregamento e pagamento (transações) do sistema SIGA nos bares e cantinas do Politécnico de Leiria.</w:t>
+        <w:t>que permita efetuar a gestão das operações de carregamento e pagamento (transações) do sistema SIGA nos bares e cantinas do Politécnico de Leiria.</w:t>
       </w:r>
     </w:p>
     <w:p>
       <w:r>
-        <w:t>No desenvo</w:t>
-      </w:r>
-      <w:r>
-        <w:t>l</w:t>
-      </w:r>
-      <w:r>
-        <w:t>vimento deste projeto foi uti</w:t>
-      </w:r>
-      <w:r>
-        <w:t>l</w:t>
-      </w:r>
-      <w:r>
-        <w:t>izada a linguagem de programação C, que auxi</w:t>
-      </w:r>
-      <w:r>
-        <w:t>l</w:t>
-      </w:r>
-      <w:r>
-        <w:t>iou a manipulação de ficheiros binários, estruturas de dados comp</w:t>
-      </w:r>
-      <w:r>
-        <w:t>l</w:t>
-      </w:r>
-      <w:r>
-        <w:t>exas e desenvo</w:t>
-      </w:r>
-      <w:r>
-        <w:t>l</w:t>
-      </w:r>
-      <w:r>
-        <w:t>vimento do aspeto gráfico em gera</w:t>
-      </w:r>
-      <w:r>
-        <w:t>l</w:t>
-      </w:r>
-      <w:r>
-        <w:t>.</w:t>
+        <w:t>No desenvolvimento deste projeto foi utilizada a linguagem de programação C, que auxiliou a manipulação de ficheiros binários, estruturas de dados complexas e desenvolvimento do aspeto gráfico em geral.</w:t>
       </w:r>
     </w:p>
     <w:p>
       <w:r>
-        <w:t>A ap</w:t>
-      </w:r>
-      <w:r>
-        <w:t>l</w:t>
-      </w:r>
-      <w:r>
-        <w:t>icação desenvolvida situa-se num ambiente de conso</w:t>
-      </w:r>
-      <w:r>
-        <w:t>l</w:t>
-      </w:r>
-      <w:r>
-        <w:t>a, ou seja, toda a entrada de informação feita pe</w:t>
-      </w:r>
-      <w:r>
-        <w:t>l</w:t>
-      </w:r>
-      <w:r>
-        <w:t>o uti</w:t>
-      </w:r>
-      <w:r>
-        <w:t>l</w:t>
-      </w:r>
-      <w:r>
-        <w:t>izador tem de ser através do tec</w:t>
-      </w:r>
-      <w:r>
-        <w:t>l</w:t>
-      </w:r>
-      <w:r>
-        <w:t>ado e a saída de informação só suporta caracteres.</w:t>
+        <w:t>A aplicação desenvolvida situa-se num ambiente de consola, ou seja, toda a entrada de informação feita pelo utilizador tem de ser através do teclado e a saída de informação só suporta caracteres.</w:t>
       </w:r>
     </w:p>
     <w:p>
       <w:r>
-        <w:t>Este documento tem como objetivo auxi</w:t>
-      </w:r>
-      <w:r>
-        <w:t>l</w:t>
-      </w:r>
-      <w:r>
-        <w:t>iar a compreensão das decisões e esco</w:t>
-      </w:r>
-      <w:r>
-        <w:t>l</w:t>
-      </w:r>
-      <w:r>
-        <w:t>has tomadas pe</w:t>
-      </w:r>
-      <w:r>
-        <w:t>l</w:t>
-      </w:r>
-      <w:r>
-        <w:t>o grupo responsável pe</w:t>
-      </w:r>
-      <w:r>
-        <w:t>l</w:t>
-      </w:r>
-      <w:r>
-        <w:t>a criação do projeto.</w:t>
+        <w:t>Este documento tem como objetivo auxiliar a compreensão das decisões e escolhas tomadas pelo grupo responsável pela criação do projeto.</w:t>
       </w:r>
     </w:p>
     <w:p/>
     <w:p>
       <w:pPr>
-        <w:pStyle w:val="Cabealho1"/>
+        <w:pStyle w:val="Ttulo1"/>
         <w:rPr>
           <w:color w:val="000000" w:themeColor="text1"/>
         </w:rPr>
@@ -2288,7 +2182,7 @@
     </w:p>
     <w:p>
       <w:pPr>
-        <w:pStyle w:val="Cabealho2"/>
+        <w:pStyle w:val="Ttulo2"/>
         <w:rPr>
           <w:color w:val="000000" w:themeColor="text1"/>
         </w:rPr>
@@ -2304,28 +2198,137 @@
     </w:p>
     <w:p>
       <w:r>
-        <w:rPr>
-          <w:highlight w:val="yellow"/>
-        </w:rPr>
-        <w:t>&lt;</w:t>
+        <w:t>Na criação do proje</w:t>
       </w:r>
       <w:r>
+        <w:t>to foram utilizadas as seguintes estruturas de dados…</w:t>
+      </w:r>
+    </w:p>
+    <w:p>
+      <w:pPr>
+        <w:pStyle w:val="Ttulo3"/>
         <w:rPr>
-          <w:highlight w:val="yellow"/>
+          <w:color w:val="auto"/>
         </w:rPr>
-        <w:t>Wireframes desenvolvidos para auxiliar o desenvolvimento da interface. Um por cada página. Na 2ª fase do projeto, colocar um printscreen do website desenvolvido por cada wireframe</w:t>
+      </w:pPr>
+      <w:r>
+        <w:rPr>
+          <w:color w:val="auto"/>
+        </w:rPr>
+        <w:t>“</w:t>
+      </w:r>
+      <w:proofErr w:type="spellStart"/>
+      <w:r>
+        <w:rPr>
+          <w:color w:val="auto"/>
+        </w:rPr>
+        <w:t>Struct</w:t>
+      </w:r>
+      <w:proofErr w:type="spellEnd"/>
+      <w:r>
+        <w:rPr>
+          <w:color w:val="auto"/>
+        </w:rPr>
+        <w:t>” de Escolas</w:t>
+      </w:r>
+    </w:p>
+    <w:p>
+      <w:r>
+        <w:t>A criação deste “</w:t>
+      </w:r>
+      <w:proofErr w:type="spellStart"/>
+      <w:r>
+        <w:t>struct</w:t>
+      </w:r>
+      <w:proofErr w:type="spellEnd"/>
+      <w:r>
+        <w:t xml:space="preserve">” serve para armazenar todas as escolas, onde utilizamos o </w:t>
+      </w:r>
+      <w:proofErr w:type="spellStart"/>
+      <w:r>
+        <w:t>typedef</w:t>
+      </w:r>
+      <w:proofErr w:type="spellEnd"/>
+      <w:r>
+        <w:t xml:space="preserve"> para mais tarde ser mais fácil o chamamento deste tipo de variável pelo nome “</w:t>
+      </w:r>
+      <w:proofErr w:type="spellStart"/>
+      <w:r>
+        <w:t>t_escola</w:t>
+      </w:r>
+      <w:proofErr w:type="spellEnd"/>
+      <w:r>
+        <w:t xml:space="preserve">”. Constitui uma variável de tipo inteiro, </w:t>
       </w:r>
       <w:r>
-        <w:rPr>
-          <w:highlight w:val="yellow"/>
-        </w:rPr>
-        <w:t>&gt;</w:t>
+        <w:t>chamado “</w:t>
+      </w:r>
+      <w:proofErr w:type="spellStart"/>
+      <w:r>
+        <w:t>id</w:t>
+      </w:r>
+      <w:r>
+        <w:t>_escola</w:t>
+      </w:r>
+      <w:proofErr w:type="spellEnd"/>
+      <w:r>
+        <w:t>” que serve para armazenar o identificador</w:t>
+      </w:r>
+      <w:r>
+        <w:t xml:space="preserve"> de escola, de seguida existem quatro vetores do tipo </w:t>
+      </w:r>
+      <w:proofErr w:type="spellStart"/>
+      <w:r>
+        <w:t>char</w:t>
+      </w:r>
+      <w:proofErr w:type="spellEnd"/>
+      <w:r>
+        <w:t xml:space="preserve"> que servem para armazenar o nome da escola, a abreviatura, a que campus pertence e a sua localização. Cada um destes vetores tem um tamanho diferente, tendo o nome da escola 60 elementos, a abreviatura 10, o campus 20 e a localização 30. </w:t>
+      </w:r>
+    </w:p>
+    <w:p>
+      <w:r>
+        <w:drawing>
+          <wp:inline distT="0" distB="0" distL="0" distR="0" wp14:anchorId="41756E7E" wp14:editId="28CF9529">
+            <wp:extent cx="6120130" cy="442595"/>
+            <wp:effectExtent l="0" t="0" r="0" b="0"/>
+            <wp:docPr id="3" name="Imagem 3"/>
+            <wp:cNvGraphicFramePr>
+              <a:graphicFrameLocks xmlns:a="http://schemas.openxmlformats.org/drawingml/2006/main" noChangeAspect="1"/>
+            </wp:cNvGraphicFramePr>
+            <a:graphic xmlns:a="http://schemas.openxmlformats.org/drawingml/2006/main">
+              <a:graphicData uri="http://schemas.openxmlformats.org/drawingml/2006/picture">
+                <pic:pic xmlns:pic="http://schemas.openxmlformats.org/drawingml/2006/picture">
+                  <pic:nvPicPr>
+                    <pic:cNvPr id="1" name=""/>
+                    <pic:cNvPicPr/>
+                  </pic:nvPicPr>
+                  <pic:blipFill>
+                    <a:blip r:embed="rId11"/>
+                    <a:stretch>
+                      <a:fillRect/>
+                    </a:stretch>
+                  </pic:blipFill>
+                  <pic:spPr>
+                    <a:xfrm>
+                      <a:off x="0" y="0"/>
+                      <a:ext cx="6120130" cy="442595"/>
+                    </a:xfrm>
+                    <a:prstGeom prst="rect">
+                      <a:avLst/>
+                    </a:prstGeom>
+                  </pic:spPr>
+                </pic:pic>
+              </a:graphicData>
+            </a:graphic>
+          </wp:inline>
+        </w:drawing>
       </w:r>
     </w:p>
     <w:p/>
     <w:p>
       <w:pPr>
-        <w:pStyle w:val="Cabealho2"/>
+        <w:pStyle w:val="Ttulo2"/>
         <w:rPr>
           <w:color w:val="000000" w:themeColor="text1"/>
         </w:rPr>
@@ -2436,7 +2439,7 @@
     </w:p>
     <w:p>
       <w:pPr>
-        <w:pStyle w:val="Cabealho2"/>
+        <w:pStyle w:val="Ttulo2"/>
         <w:rPr>
           <w:color w:val="000000" w:themeColor="text1"/>
         </w:rPr>
@@ -2452,7 +2455,7 @@
     </w:p>
     <w:p>
       <w:pPr>
-        <w:pStyle w:val="Cabealho2"/>
+        <w:pStyle w:val="Ttulo2"/>
         <w:rPr>
           <w:color w:val="000000" w:themeColor="text1"/>
         </w:rPr>
@@ -2475,7 +2478,7 @@
     <w:p/>
     <w:p>
       <w:pPr>
-        <w:pStyle w:val="Cabealho2"/>
+        <w:pStyle w:val="Ttulo2"/>
         <w:rPr>
           <w:color w:val="000000" w:themeColor="text1"/>
         </w:rPr>
@@ -2498,7 +2501,7 @@
     </w:p>
     <w:p>
       <w:pPr>
-        <w:pStyle w:val="Cabealho2"/>
+        <w:pStyle w:val="Ttulo2"/>
         <w:rPr>
           <w:color w:val="000000" w:themeColor="text1"/>
         </w:rPr>
@@ -2508,37 +2511,13 @@
         <w:rPr>
           <w:color w:val="000000" w:themeColor="text1"/>
         </w:rPr>
-        <w:t>Rea</w:t>
-      </w:r>
-      <w:r>
-        <w:rPr>
-          <w:color w:val="000000" w:themeColor="text1"/>
-        </w:rPr>
-        <w:t>l</w:t>
-      </w:r>
-      <w:r>
-        <w:rPr>
-          <w:color w:val="000000" w:themeColor="text1"/>
-        </w:rPr>
-        <w:t>ização de testes na ap</w:t>
-      </w:r>
-      <w:r>
-        <w:rPr>
-          <w:color w:val="000000" w:themeColor="text1"/>
-        </w:rPr>
-        <w:t>l</w:t>
-      </w:r>
-      <w:r>
-        <w:rPr>
-          <w:color w:val="000000" w:themeColor="text1"/>
-        </w:rPr>
-        <w:t>icação</w:t>
+        <w:t>Realização de testes na aplicação</w:t>
       </w:r>
       <w:bookmarkEnd w:id="8"/>
     </w:p>
     <w:p>
       <w:pPr>
-        <w:pStyle w:val="Cabealho1"/>
+        <w:pStyle w:val="Ttulo1"/>
         <w:rPr>
           <w:color w:val="000000" w:themeColor="text1"/>
         </w:rPr>
@@ -2555,112 +2534,17 @@
     </w:p>
     <w:p>
       <w:r>
-        <w:t>Com este projeto, o grupo consegue conc</w:t>
-      </w:r>
-      <w:r>
-        <w:t>l</w:t>
-      </w:r>
-      <w:r>
-        <w:t>uir que atingiu todos os objetivos definidos no começo do projeto e em gera</w:t>
-      </w:r>
-      <w:r>
-        <w:t>l</w:t>
-      </w:r>
-      <w:r>
-        <w:t xml:space="preserve"> ficou satisfeito com o resu</w:t>
-      </w:r>
-      <w:r>
-        <w:t>l</w:t>
-      </w:r>
-      <w:r>
-        <w:t>tado obtido, apesar de todas as dificu</w:t>
-      </w:r>
-      <w:r>
-        <w:t>l</w:t>
-      </w:r>
-      <w:r>
-        <w:t>dades que teve de u</w:t>
-      </w:r>
-      <w:r>
-        <w:t>l</w:t>
-      </w:r>
-      <w:r>
-        <w:t>trapassar durante a fase de desenvo</w:t>
-      </w:r>
-      <w:r>
-        <w:t>l</w:t>
-      </w:r>
-      <w:r>
-        <w:t>vimento.</w:t>
+        <w:t>Com este projeto, o grupo consegue concluir que atingiu todos os objetivos definidos no começo do projeto e em geral ficou satisfeito com o resultado obtido, apesar de todas as dificuldades que teve de ultrapassar durante a fase de desenvolvimento.</w:t>
       </w:r>
     </w:p>
     <w:p>
       <w:r>
-        <w:t>O grupo pode também conc</w:t>
-      </w:r>
-      <w:r>
-        <w:t>l</w:t>
-      </w:r>
-      <w:r>
-        <w:t>uir que este projeto conseguiu ajudar todos os e</w:t>
-      </w:r>
-      <w:r>
-        <w:t>l</w:t>
-      </w:r>
-      <w:r>
-        <w:t>ementos individua</w:t>
-      </w:r>
-      <w:r>
-        <w:t>l</w:t>
-      </w:r>
-      <w:r>
-        <w:t>mente a compreender me</w:t>
-      </w:r>
-      <w:r>
-        <w:t>l</w:t>
-      </w:r>
-      <w:r>
-        <w:t xml:space="preserve">hor a </w:t>
-      </w:r>
-      <w:r>
-        <w:t>l</w:t>
-      </w:r>
-      <w:r>
-        <w:t>ógica por detrás da programação, especificamente, a uti</w:t>
-      </w:r>
-      <w:r>
-        <w:t>l</w:t>
-      </w:r>
-      <w:r>
-        <w:t>ização de estruturas de dados, o uso de funções, a uti</w:t>
-      </w:r>
-      <w:r>
-        <w:t>l</w:t>
-      </w:r>
-      <w:r>
-        <w:t>ização de variáveis e constantes, va</w:t>
-      </w:r>
-      <w:r>
-        <w:t>l</w:t>
-      </w:r>
-      <w:r>
-        <w:t>idação de dados de entrada e a manipu</w:t>
-      </w:r>
-      <w:r>
-        <w:t>l</w:t>
-      </w:r>
-      <w:r>
-        <w:t>ação de ficheiros, pr</w:t>
-      </w:r>
-      <w:bookmarkStart w:id="10" w:name="_GoBack"/>
-      <w:bookmarkEnd w:id="10"/>
-      <w:r>
-        <w:t>incipalmente binários.</w:t>
+        <w:t>O grupo pode também concluir que este projeto conseguiu ajudar todos os elementos individualmente a compreender melhor a lógica por detrás da programação, especificamente, a utilização de estruturas de dados, o uso de funções, a utilização de variáveis e constantes, validação de dados de entrada e a manipulação de ficheiros, principalmente binários.</w:t>
       </w:r>
     </w:p>
     <w:sectPr>
-      <w:headerReference w:type="default" r:id="rId11"/>
-      <w:footerReference w:type="default" r:id="rId12"/>
+      <w:headerReference w:type="default" r:id="rId12"/>
+      <w:footerReference w:type="default" r:id="rId13"/>
       <w:pgSz w:w="11906" w:h="16838"/>
       <w:pgMar w:top="1134" w:right="1134" w:bottom="1418" w:left="1134" w:header="709" w:footer="692" w:gutter="0"/>
       <w:cols w:space="708"/>
@@ -2671,7 +2555,7 @@
 </file>
 
 <file path=word/endnotes.xml><?xml version="1.0" encoding="utf-8"?>
-<w:endnotes xmlns:wpc="http://schemas.microsoft.com/office/word/2010/wordprocessingCanvas" xmlns:mc="http://schemas.openxmlformats.org/markup-compatibility/2006" xmlns:o="urn:schemas-microsoft-com:office:office" xmlns:r="http://schemas.openxmlformats.org/officeDocument/2006/relationships" xmlns:m="http://schemas.openxmlformats.org/officeDocument/2006/math" xmlns:v="urn:schemas-microsoft-com:vml" xmlns:wp14="http://schemas.microsoft.com/office/word/2010/wordprocessingDrawing" xmlns:wp="http://schemas.openxmlformats.org/drawingml/2006/wordprocessingDrawing" xmlns:w10="urn:schemas-microsoft-com:office:word" xmlns:w="http://schemas.openxmlformats.org/wordprocessingml/2006/main" xmlns:w14="http://schemas.microsoft.com/office/word/2010/wordml" xmlns:w15="http://schemas.microsoft.com/office/word/2012/wordml" xmlns:wpg="http://schemas.microsoft.com/office/word/2010/wordprocessingGroup" xmlns:wpi="http://schemas.microsoft.com/office/word/2010/wordprocessingInk" xmlns:wne="http://schemas.microsoft.com/office/word/2006/wordml" xmlns:wps="http://schemas.microsoft.com/office/word/2010/wordprocessingShape" mc:Ignorable="w14 w15 wp14">
+<w:endnotes xmlns:wpc="http://schemas.microsoft.com/office/word/2010/wordprocessingCanvas" xmlns:cx="http://schemas.microsoft.com/office/drawing/2014/chartex" xmlns:cx1="http://schemas.microsoft.com/office/drawing/2015/9/8/chartex" xmlns:cx2="http://schemas.microsoft.com/office/drawing/2015/10/21/chartex" xmlns:cx3="http://schemas.microsoft.com/office/drawing/2016/5/9/chartex" xmlns:cx4="http://schemas.microsoft.com/office/drawing/2016/5/10/chartex" xmlns:cx5="http://schemas.microsoft.com/office/drawing/2016/5/11/chartex" xmlns:cx6="http://schemas.microsoft.com/office/drawing/2016/5/12/chartex" xmlns:cx7="http://schemas.microsoft.com/office/drawing/2016/5/13/chartex" xmlns:cx8="http://schemas.microsoft.com/office/drawing/2016/5/14/chartex" xmlns:mc="http://schemas.openxmlformats.org/markup-compatibility/2006" xmlns:aink="http://schemas.microsoft.com/office/drawing/2016/ink" xmlns:am3d="http://schemas.microsoft.com/office/drawing/2017/model3d" xmlns:o="urn:schemas-microsoft-com:office:office" xmlns:r="http://schemas.openxmlformats.org/officeDocument/2006/relationships" xmlns:m="http://schemas.openxmlformats.org/officeDocument/2006/math" xmlns:v="urn:schemas-microsoft-com:vml" xmlns:wp14="http://schemas.microsoft.com/office/word/2010/wordprocessingDrawing" xmlns:wp="http://schemas.openxmlformats.org/drawingml/2006/wordprocessingDrawing" xmlns:w10="urn:schemas-microsoft-com:office:word" xmlns:w="http://schemas.openxmlformats.org/wordprocessingml/2006/main" xmlns:w14="http://schemas.microsoft.com/office/word/2010/wordml" xmlns:w15="http://schemas.microsoft.com/office/word/2012/wordml" xmlns:w16cex="http://schemas.microsoft.com/office/word/2018/wordml/cex" xmlns:w16cid="http://schemas.microsoft.com/office/word/2016/wordml/cid" xmlns:w16="http://schemas.microsoft.com/office/word/2018/wordml" xmlns:w16sdtdh="http://schemas.microsoft.com/office/word/2020/wordml/sdtdatahash" xmlns:w16se="http://schemas.microsoft.com/office/word/2015/wordml/symex" xmlns:wpg="http://schemas.microsoft.com/office/word/2010/wordprocessingGroup" xmlns:wpi="http://schemas.microsoft.com/office/word/2010/wordprocessingInk" xmlns:wne="http://schemas.microsoft.com/office/word/2006/wordml" xmlns:wps="http://schemas.microsoft.com/office/word/2010/wordprocessingShape" mc:Ignorable="w14 w15 w16se w16cid w16 w16cex w16sdtdh wp14">
   <w:endnote w:type="separator" w:id="-1">
     <w:p>
       <w:r>
@@ -2690,7 +2574,7 @@
 </file>
 
 <file path=word/footer1.xml><?xml version="1.0" encoding="utf-8"?>
-<w:ftr xmlns:wpc="http://schemas.microsoft.com/office/word/2010/wordprocessingCanvas" xmlns:mc="http://schemas.openxmlformats.org/markup-compatibility/2006" xmlns:o="urn:schemas-microsoft-com:office:office" xmlns:r="http://schemas.openxmlformats.org/officeDocument/2006/relationships" xmlns:m="http://schemas.openxmlformats.org/officeDocument/2006/math" xmlns:v="urn:schemas-microsoft-com:vml" xmlns:wp14="http://schemas.microsoft.com/office/word/2010/wordprocessingDrawing" xmlns:wp="http://schemas.openxmlformats.org/drawingml/2006/wordprocessingDrawing" xmlns:w10="urn:schemas-microsoft-com:office:word" xmlns:w="http://schemas.openxmlformats.org/wordprocessingml/2006/main" xmlns:w14="http://schemas.microsoft.com/office/word/2010/wordml" xmlns:w15="http://schemas.microsoft.com/office/word/2012/wordml" xmlns:wpg="http://schemas.microsoft.com/office/word/2010/wordprocessingGroup" xmlns:wpi="http://schemas.microsoft.com/office/word/2010/wordprocessingInk" xmlns:wne="http://schemas.microsoft.com/office/word/2006/wordml" xmlns:wps="http://schemas.microsoft.com/office/word/2010/wordprocessingShape" mc:Ignorable="w14 w15 wp14">
+<w:ftr xmlns:wpc="http://schemas.microsoft.com/office/word/2010/wordprocessingCanvas" xmlns:cx="http://schemas.microsoft.com/office/drawing/2014/chartex" xmlns:cx1="http://schemas.microsoft.com/office/drawing/2015/9/8/chartex" xmlns:cx2="http://schemas.microsoft.com/office/drawing/2015/10/21/chartex" xmlns:cx3="http://schemas.microsoft.com/office/drawing/2016/5/9/chartex" xmlns:cx4="http://schemas.microsoft.com/office/drawing/2016/5/10/chartex" xmlns:cx5="http://schemas.microsoft.com/office/drawing/2016/5/11/chartex" xmlns:cx6="http://schemas.microsoft.com/office/drawing/2016/5/12/chartex" xmlns:cx7="http://schemas.microsoft.com/office/drawing/2016/5/13/chartex" xmlns:cx8="http://schemas.microsoft.com/office/drawing/2016/5/14/chartex" xmlns:mc="http://schemas.openxmlformats.org/markup-compatibility/2006" xmlns:aink="http://schemas.microsoft.com/office/drawing/2016/ink" xmlns:am3d="http://schemas.microsoft.com/office/drawing/2017/model3d" xmlns:o="urn:schemas-microsoft-com:office:office" xmlns:r="http://schemas.openxmlformats.org/officeDocument/2006/relationships" xmlns:m="http://schemas.openxmlformats.org/officeDocument/2006/math" xmlns:v="urn:schemas-microsoft-com:vml" xmlns:wp14="http://schemas.microsoft.com/office/word/2010/wordprocessingDrawing" xmlns:wp="http://schemas.openxmlformats.org/drawingml/2006/wordprocessingDrawing" xmlns:w10="urn:schemas-microsoft-com:office:word" xmlns:w="http://schemas.openxmlformats.org/wordprocessingml/2006/main" xmlns:w14="http://schemas.microsoft.com/office/word/2010/wordml" xmlns:w15="http://schemas.microsoft.com/office/word/2012/wordml" xmlns:w16cex="http://schemas.microsoft.com/office/word/2018/wordml/cex" xmlns:w16cid="http://schemas.microsoft.com/office/word/2016/wordml/cid" xmlns:w16="http://schemas.microsoft.com/office/word/2018/wordml" xmlns:w16sdtdh="http://schemas.microsoft.com/office/word/2020/wordml/sdtdatahash" xmlns:w16se="http://schemas.microsoft.com/office/word/2015/wordml/symex" xmlns:wpg="http://schemas.microsoft.com/office/word/2010/wordprocessingGroup" xmlns:wpi="http://schemas.microsoft.com/office/word/2010/wordprocessingInk" xmlns:wne="http://schemas.microsoft.com/office/word/2006/wordml" xmlns:wps="http://schemas.microsoft.com/office/word/2010/wordprocessingShape" mc:Ignorable="w14 w15 w16se w16cid w16 w16cex w16sdtdh wp14">
   <w:p>
     <w:pPr>
       <w:pStyle w:val="Rodap"/>
@@ -2762,7 +2646,7 @@
 </file>
 
 <file path=word/footer2.xml><?xml version="1.0" encoding="utf-8"?>
-<w:ftr xmlns:wpc="http://schemas.microsoft.com/office/word/2010/wordprocessingCanvas" xmlns:mc="http://schemas.openxmlformats.org/markup-compatibility/2006" xmlns:o="urn:schemas-microsoft-com:office:office" xmlns:r="http://schemas.openxmlformats.org/officeDocument/2006/relationships" xmlns:m="http://schemas.openxmlformats.org/officeDocument/2006/math" xmlns:v="urn:schemas-microsoft-com:vml" xmlns:wp14="http://schemas.microsoft.com/office/word/2010/wordprocessingDrawing" xmlns:wp="http://schemas.openxmlformats.org/drawingml/2006/wordprocessingDrawing" xmlns:w10="urn:schemas-microsoft-com:office:word" xmlns:w="http://schemas.openxmlformats.org/wordprocessingml/2006/main" xmlns:w14="http://schemas.microsoft.com/office/word/2010/wordml" xmlns:w15="http://schemas.microsoft.com/office/word/2012/wordml" xmlns:wpg="http://schemas.microsoft.com/office/word/2010/wordprocessingGroup" xmlns:wpi="http://schemas.microsoft.com/office/word/2010/wordprocessingInk" xmlns:wne="http://schemas.microsoft.com/office/word/2006/wordml" xmlns:wps="http://schemas.microsoft.com/office/word/2010/wordprocessingShape" mc:Ignorable="w14 w15 wp14">
+<w:ftr xmlns:wpc="http://schemas.microsoft.com/office/word/2010/wordprocessingCanvas" xmlns:cx="http://schemas.microsoft.com/office/drawing/2014/chartex" xmlns:cx1="http://schemas.microsoft.com/office/drawing/2015/9/8/chartex" xmlns:cx2="http://schemas.microsoft.com/office/drawing/2015/10/21/chartex" xmlns:cx3="http://schemas.microsoft.com/office/drawing/2016/5/9/chartex" xmlns:cx4="http://schemas.microsoft.com/office/drawing/2016/5/10/chartex" xmlns:cx5="http://schemas.microsoft.com/office/drawing/2016/5/11/chartex" xmlns:cx6="http://schemas.microsoft.com/office/drawing/2016/5/12/chartex" xmlns:cx7="http://schemas.microsoft.com/office/drawing/2016/5/13/chartex" xmlns:cx8="http://schemas.microsoft.com/office/drawing/2016/5/14/chartex" xmlns:mc="http://schemas.openxmlformats.org/markup-compatibility/2006" xmlns:aink="http://schemas.microsoft.com/office/drawing/2016/ink" xmlns:am3d="http://schemas.microsoft.com/office/drawing/2017/model3d" xmlns:o="urn:schemas-microsoft-com:office:office" xmlns:r="http://schemas.openxmlformats.org/officeDocument/2006/relationships" xmlns:m="http://schemas.openxmlformats.org/officeDocument/2006/math" xmlns:v="urn:schemas-microsoft-com:vml" xmlns:wp14="http://schemas.microsoft.com/office/word/2010/wordprocessingDrawing" xmlns:wp="http://schemas.openxmlformats.org/drawingml/2006/wordprocessingDrawing" xmlns:w10="urn:schemas-microsoft-com:office:word" xmlns:w="http://schemas.openxmlformats.org/wordprocessingml/2006/main" xmlns:w14="http://schemas.microsoft.com/office/word/2010/wordml" xmlns:w15="http://schemas.microsoft.com/office/word/2012/wordml" xmlns:w16cex="http://schemas.microsoft.com/office/word/2018/wordml/cex" xmlns:w16cid="http://schemas.microsoft.com/office/word/2016/wordml/cid" xmlns:w16="http://schemas.microsoft.com/office/word/2018/wordml" xmlns:w16sdtdh="http://schemas.microsoft.com/office/word/2020/wordml/sdtdatahash" xmlns:w16se="http://schemas.microsoft.com/office/word/2015/wordml/symex" xmlns:wpg="http://schemas.microsoft.com/office/word/2010/wordprocessingGroup" xmlns:wpi="http://schemas.microsoft.com/office/word/2010/wordprocessingInk" xmlns:wne="http://schemas.microsoft.com/office/word/2006/wordml" xmlns:wps="http://schemas.microsoft.com/office/word/2010/wordprocessingShape" mc:Ignorable="w14 w15 w16se w16cid w16 w16cex w16sdtdh wp14">
   <w:sdt>
     <w:sdtPr>
       <w:id w:val="2071930181"/>
@@ -2951,7 +2835,7 @@
 </file>
 
 <file path=word/footnotes.xml><?xml version="1.0" encoding="utf-8"?>
-<w:footnotes xmlns:wpc="http://schemas.microsoft.com/office/word/2010/wordprocessingCanvas" xmlns:mc="http://schemas.openxmlformats.org/markup-compatibility/2006" xmlns:o="urn:schemas-microsoft-com:office:office" xmlns:r="http://schemas.openxmlformats.org/officeDocument/2006/relationships" xmlns:m="http://schemas.openxmlformats.org/officeDocument/2006/math" xmlns:v="urn:schemas-microsoft-com:vml" xmlns:wp14="http://schemas.microsoft.com/office/word/2010/wordprocessingDrawing" xmlns:wp="http://schemas.openxmlformats.org/drawingml/2006/wordprocessingDrawing" xmlns:w10="urn:schemas-microsoft-com:office:word" xmlns:w="http://schemas.openxmlformats.org/wordprocessingml/2006/main" xmlns:w14="http://schemas.microsoft.com/office/word/2010/wordml" xmlns:w15="http://schemas.microsoft.com/office/word/2012/wordml" xmlns:wpg="http://schemas.microsoft.com/office/word/2010/wordprocessingGroup" xmlns:wpi="http://schemas.microsoft.com/office/word/2010/wordprocessingInk" xmlns:wne="http://schemas.microsoft.com/office/word/2006/wordml" xmlns:wps="http://schemas.microsoft.com/office/word/2010/wordprocessingShape" mc:Ignorable="w14 w15 wp14">
+<w:footnotes xmlns:wpc="http://schemas.microsoft.com/office/word/2010/wordprocessingCanvas" xmlns:cx="http://schemas.microsoft.com/office/drawing/2014/chartex" xmlns:cx1="http://schemas.microsoft.com/office/drawing/2015/9/8/chartex" xmlns:cx2="http://schemas.microsoft.com/office/drawing/2015/10/21/chartex" xmlns:cx3="http://schemas.microsoft.com/office/drawing/2016/5/9/chartex" xmlns:cx4="http://schemas.microsoft.com/office/drawing/2016/5/10/chartex" xmlns:cx5="http://schemas.microsoft.com/office/drawing/2016/5/11/chartex" xmlns:cx6="http://schemas.microsoft.com/office/drawing/2016/5/12/chartex" xmlns:cx7="http://schemas.microsoft.com/office/drawing/2016/5/13/chartex" xmlns:cx8="http://schemas.microsoft.com/office/drawing/2016/5/14/chartex" xmlns:mc="http://schemas.openxmlformats.org/markup-compatibility/2006" xmlns:aink="http://schemas.microsoft.com/office/drawing/2016/ink" xmlns:am3d="http://schemas.microsoft.com/office/drawing/2017/model3d" xmlns:o="urn:schemas-microsoft-com:office:office" xmlns:r="http://schemas.openxmlformats.org/officeDocument/2006/relationships" xmlns:m="http://schemas.openxmlformats.org/officeDocument/2006/math" xmlns:v="urn:schemas-microsoft-com:vml" xmlns:wp14="http://schemas.microsoft.com/office/word/2010/wordprocessingDrawing" xmlns:wp="http://schemas.openxmlformats.org/drawingml/2006/wordprocessingDrawing" xmlns:w10="urn:schemas-microsoft-com:office:word" xmlns:w="http://schemas.openxmlformats.org/wordprocessingml/2006/main" xmlns:w14="http://schemas.microsoft.com/office/word/2010/wordml" xmlns:w15="http://schemas.microsoft.com/office/word/2012/wordml" xmlns:w16cex="http://schemas.microsoft.com/office/word/2018/wordml/cex" xmlns:w16cid="http://schemas.microsoft.com/office/word/2016/wordml/cid" xmlns:w16="http://schemas.microsoft.com/office/word/2018/wordml" xmlns:w16sdtdh="http://schemas.microsoft.com/office/word/2020/wordml/sdtdatahash" xmlns:w16se="http://schemas.microsoft.com/office/word/2015/wordml/symex" xmlns:wpg="http://schemas.microsoft.com/office/word/2010/wordprocessingGroup" xmlns:wpi="http://schemas.microsoft.com/office/word/2010/wordprocessingInk" xmlns:wne="http://schemas.microsoft.com/office/word/2006/wordml" xmlns:wps="http://schemas.microsoft.com/office/word/2010/wordprocessingShape" mc:Ignorable="w14 w15 w16se w16cid w16 w16cex w16sdtdh wp14">
   <w:footnote w:type="separator" w:id="-1">
     <w:p>
       <w:r>
@@ -2970,7 +2854,7 @@
 </file>
 
 <file path=word/header1.xml><?xml version="1.0" encoding="utf-8"?>
-<w:hdr xmlns:wpc="http://schemas.microsoft.com/office/word/2010/wordprocessingCanvas" xmlns:mc="http://schemas.openxmlformats.org/markup-compatibility/2006" xmlns:o="urn:schemas-microsoft-com:office:office" xmlns:r="http://schemas.openxmlformats.org/officeDocument/2006/relationships" xmlns:m="http://schemas.openxmlformats.org/officeDocument/2006/math" xmlns:v="urn:schemas-microsoft-com:vml" xmlns:wp14="http://schemas.microsoft.com/office/word/2010/wordprocessingDrawing" xmlns:wp="http://schemas.openxmlformats.org/drawingml/2006/wordprocessingDrawing" xmlns:w10="urn:schemas-microsoft-com:office:word" xmlns:w="http://schemas.openxmlformats.org/wordprocessingml/2006/main" xmlns:w14="http://schemas.microsoft.com/office/word/2010/wordml" xmlns:w15="http://schemas.microsoft.com/office/word/2012/wordml" xmlns:wpg="http://schemas.microsoft.com/office/word/2010/wordprocessingGroup" xmlns:wpi="http://schemas.microsoft.com/office/word/2010/wordprocessingInk" xmlns:wne="http://schemas.microsoft.com/office/word/2006/wordml" xmlns:wps="http://schemas.microsoft.com/office/word/2010/wordprocessingShape" mc:Ignorable="w14 w15 wp14">
+<w:hdr xmlns:wpc="http://schemas.microsoft.com/office/word/2010/wordprocessingCanvas" xmlns:cx="http://schemas.microsoft.com/office/drawing/2014/chartex" xmlns:cx1="http://schemas.microsoft.com/office/drawing/2015/9/8/chartex" xmlns:cx2="http://schemas.microsoft.com/office/drawing/2015/10/21/chartex" xmlns:cx3="http://schemas.microsoft.com/office/drawing/2016/5/9/chartex" xmlns:cx4="http://schemas.microsoft.com/office/drawing/2016/5/10/chartex" xmlns:cx5="http://schemas.microsoft.com/office/drawing/2016/5/11/chartex" xmlns:cx6="http://schemas.microsoft.com/office/drawing/2016/5/12/chartex" xmlns:cx7="http://schemas.microsoft.com/office/drawing/2016/5/13/chartex" xmlns:cx8="http://schemas.microsoft.com/office/drawing/2016/5/14/chartex" xmlns:mc="http://schemas.openxmlformats.org/markup-compatibility/2006" xmlns:aink="http://schemas.microsoft.com/office/drawing/2016/ink" xmlns:am3d="http://schemas.microsoft.com/office/drawing/2017/model3d" xmlns:o="urn:schemas-microsoft-com:office:office" xmlns:r="http://schemas.openxmlformats.org/officeDocument/2006/relationships" xmlns:m="http://schemas.openxmlformats.org/officeDocument/2006/math" xmlns:v="urn:schemas-microsoft-com:vml" xmlns:wp14="http://schemas.microsoft.com/office/word/2010/wordprocessingDrawing" xmlns:wp="http://schemas.openxmlformats.org/drawingml/2006/wordprocessingDrawing" xmlns:w10="urn:schemas-microsoft-com:office:word" xmlns:w="http://schemas.openxmlformats.org/wordprocessingml/2006/main" xmlns:w14="http://schemas.microsoft.com/office/word/2010/wordml" xmlns:w15="http://schemas.microsoft.com/office/word/2012/wordml" xmlns:w16cex="http://schemas.microsoft.com/office/word/2018/wordml/cex" xmlns:w16cid="http://schemas.microsoft.com/office/word/2016/wordml/cid" xmlns:w16="http://schemas.microsoft.com/office/word/2018/wordml" xmlns:w16sdtdh="http://schemas.microsoft.com/office/word/2020/wordml/sdtdatahash" xmlns:w16se="http://schemas.microsoft.com/office/word/2015/wordml/symex" xmlns:wpg="http://schemas.microsoft.com/office/word/2010/wordprocessingGroup" xmlns:wpi="http://schemas.microsoft.com/office/word/2010/wordprocessingInk" xmlns:wne="http://schemas.microsoft.com/office/word/2006/wordml" xmlns:wps="http://schemas.microsoft.com/office/word/2010/wordprocessingShape" mc:Ignorable="w14 w15 w16se w16cid w16 w16cex w16sdtdh wp14">
   <w:p>
     <w:pPr>
       <w:pStyle w:val="Cabealho"/>
@@ -2980,7 +2864,7 @@
 </file>
 
 <file path=word/numbering.xml><?xml version="1.0" encoding="utf-8"?>
-<w:numbering xmlns:wpc="http://schemas.microsoft.com/office/word/2010/wordprocessingCanvas" xmlns:mc="http://schemas.openxmlformats.org/markup-compatibility/2006" xmlns:o="urn:schemas-microsoft-com:office:office" xmlns:r="http://schemas.openxmlformats.org/officeDocument/2006/relationships" xmlns:m="http://schemas.openxmlformats.org/officeDocument/2006/math" xmlns:v="urn:schemas-microsoft-com:vml" xmlns:wp14="http://schemas.microsoft.com/office/word/2010/wordprocessingDrawing" xmlns:wp="http://schemas.openxmlformats.org/drawingml/2006/wordprocessingDrawing" xmlns:w10="urn:schemas-microsoft-com:office:word" xmlns:w="http://schemas.openxmlformats.org/wordprocessingml/2006/main" xmlns:w14="http://schemas.microsoft.com/office/word/2010/wordml" xmlns:w15="http://schemas.microsoft.com/office/word/2012/wordml" xmlns:wpg="http://schemas.microsoft.com/office/word/2010/wordprocessingGroup" xmlns:wpi="http://schemas.microsoft.com/office/word/2010/wordprocessingInk" xmlns:wne="http://schemas.microsoft.com/office/word/2006/wordml" xmlns:wps="http://schemas.microsoft.com/office/word/2010/wordprocessingShape" mc:Ignorable="w14 w15 wp14">
+<w:numbering xmlns:wpc="http://schemas.microsoft.com/office/word/2010/wordprocessingCanvas" xmlns:cx="http://schemas.microsoft.com/office/drawing/2014/chartex" xmlns:cx1="http://schemas.microsoft.com/office/drawing/2015/9/8/chartex" xmlns:cx2="http://schemas.microsoft.com/office/drawing/2015/10/21/chartex" xmlns:cx3="http://schemas.microsoft.com/office/drawing/2016/5/9/chartex" xmlns:cx4="http://schemas.microsoft.com/office/drawing/2016/5/10/chartex" xmlns:cx5="http://schemas.microsoft.com/office/drawing/2016/5/11/chartex" xmlns:cx6="http://schemas.microsoft.com/office/drawing/2016/5/12/chartex" xmlns:cx7="http://schemas.microsoft.com/office/drawing/2016/5/13/chartex" xmlns:cx8="http://schemas.microsoft.com/office/drawing/2016/5/14/chartex" xmlns:mc="http://schemas.openxmlformats.org/markup-compatibility/2006" xmlns:aink="http://schemas.microsoft.com/office/drawing/2016/ink" xmlns:am3d="http://schemas.microsoft.com/office/drawing/2017/model3d" xmlns:o="urn:schemas-microsoft-com:office:office" xmlns:r="http://schemas.openxmlformats.org/officeDocument/2006/relationships" xmlns:m="http://schemas.openxmlformats.org/officeDocument/2006/math" xmlns:v="urn:schemas-microsoft-com:vml" xmlns:wp14="http://schemas.microsoft.com/office/word/2010/wordprocessingDrawing" xmlns:wp="http://schemas.openxmlformats.org/drawingml/2006/wordprocessingDrawing" xmlns:w10="urn:schemas-microsoft-com:office:word" xmlns:w="http://schemas.openxmlformats.org/wordprocessingml/2006/main" xmlns:w14="http://schemas.microsoft.com/office/word/2010/wordml" xmlns:w15="http://schemas.microsoft.com/office/word/2012/wordml" xmlns:w16cex="http://schemas.microsoft.com/office/word/2018/wordml/cex" xmlns:w16cid="http://schemas.microsoft.com/office/word/2016/wordml/cid" xmlns:w16="http://schemas.microsoft.com/office/word/2018/wordml" xmlns:w16sdtdh="http://schemas.microsoft.com/office/word/2020/wordml/sdtdatahash" xmlns:w16se="http://schemas.microsoft.com/office/word/2015/wordml/symex" xmlns:wpg="http://schemas.microsoft.com/office/word/2010/wordprocessingGroup" xmlns:wpi="http://schemas.microsoft.com/office/word/2010/wordprocessingInk" xmlns:wne="http://schemas.microsoft.com/office/word/2006/wordml" xmlns:wps="http://schemas.microsoft.com/office/word/2010/wordprocessingShape" mc:Ignorable="w14 w15 w16se w16cid w16 w16cex w16sdtdh wp14">
   <w:abstractNum w:abstractNumId="0" w15:restartNumberingAfterBreak="0">
     <w:nsid w:val="033B1D64"/>
     <w:multiLevelType w:val="hybridMultilevel"/>
@@ -4438,7 +4322,7 @@
     <w:lvl w:ilvl="0">
       <w:start w:val="1"/>
       <w:numFmt w:val="decimal"/>
-      <w:pStyle w:val="Cabealho1"/>
+      <w:pStyle w:val="Ttulo1"/>
       <w:lvlText w:val="%1"/>
       <w:lvlJc w:val="left"/>
       <w:pPr>
@@ -4448,7 +4332,7 @@
     <w:lvl w:ilvl="1">
       <w:start w:val="1"/>
       <w:numFmt w:val="decimal"/>
-      <w:pStyle w:val="Cabealho2"/>
+      <w:pStyle w:val="Ttulo2"/>
       <w:lvlText w:val="%1.%2"/>
       <w:lvlJc w:val="left"/>
       <w:pPr>
@@ -4458,7 +4342,7 @@
     <w:lvl w:ilvl="2">
       <w:start w:val="1"/>
       <w:numFmt w:val="decimal"/>
-      <w:pStyle w:val="Cabealho3"/>
+      <w:pStyle w:val="Ttulo3"/>
       <w:lvlText w:val="%1.%2.%3"/>
       <w:lvlJc w:val="left"/>
       <w:pPr>
@@ -4468,7 +4352,7 @@
     <w:lvl w:ilvl="3">
       <w:start w:val="1"/>
       <w:numFmt w:val="decimal"/>
-      <w:pStyle w:val="Cabealho4"/>
+      <w:pStyle w:val="Ttulo4"/>
       <w:lvlText w:val="%1.%2.%3.%4"/>
       <w:lvlJc w:val="left"/>
       <w:pPr>
@@ -4478,7 +4362,7 @@
     <w:lvl w:ilvl="4">
       <w:start w:val="1"/>
       <w:numFmt w:val="decimal"/>
-      <w:pStyle w:val="Cabealho5"/>
+      <w:pStyle w:val="Ttulo5"/>
       <w:lvlText w:val="%1.%2.%3.%4.%5"/>
       <w:lvlJc w:val="left"/>
       <w:pPr>
@@ -4488,7 +4372,7 @@
     <w:lvl w:ilvl="5">
       <w:start w:val="1"/>
       <w:numFmt w:val="decimal"/>
-      <w:pStyle w:val="Cabealho6"/>
+      <w:pStyle w:val="Ttulo6"/>
       <w:lvlText w:val="%1.%2.%3.%4.%5.%6"/>
       <w:lvlJc w:val="left"/>
       <w:pPr>
@@ -4498,7 +4382,7 @@
     <w:lvl w:ilvl="6">
       <w:start w:val="1"/>
       <w:numFmt w:val="decimal"/>
-      <w:pStyle w:val="Cabealho7"/>
+      <w:pStyle w:val="Ttulo7"/>
       <w:lvlText w:val="%1.%2.%3.%4.%5.%6.%7"/>
       <w:lvlJc w:val="left"/>
       <w:pPr>
@@ -4508,7 +4392,7 @@
     <w:lvl w:ilvl="7">
       <w:start w:val="1"/>
       <w:numFmt w:val="decimal"/>
-      <w:pStyle w:val="Cabealho8"/>
+      <w:pStyle w:val="Ttulo8"/>
       <w:lvlText w:val="%1.%2.%3.%4.%5.%6.%7.%8"/>
       <w:lvlJc w:val="left"/>
       <w:pPr>
@@ -4518,7 +4402,7 @@
     <w:lvl w:ilvl="8">
       <w:start w:val="1"/>
       <w:numFmt w:val="decimal"/>
-      <w:pStyle w:val="Cabealho9"/>
+      <w:pStyle w:val="Ttulo9"/>
       <w:lvlText w:val="%1.%2.%3.%4.%5.%6.%7.%8.%9"/>
       <w:lvlJc w:val="left"/>
       <w:pPr>
@@ -5626,7 +5510,7 @@
 </file>
 
 <file path=word/styles.xml><?xml version="1.0" encoding="utf-8"?>
-<w:styles xmlns:mc="http://schemas.openxmlformats.org/markup-compatibility/2006" xmlns:r="http://schemas.openxmlformats.org/officeDocument/2006/relationships" xmlns:w="http://schemas.openxmlformats.org/wordprocessingml/2006/main" xmlns:w14="http://schemas.microsoft.com/office/word/2010/wordml" xmlns:w15="http://schemas.microsoft.com/office/word/2012/wordml" mc:Ignorable="w14 w15">
+<w:styles xmlns:mc="http://schemas.openxmlformats.org/markup-compatibility/2006" xmlns:r="http://schemas.openxmlformats.org/officeDocument/2006/relationships" xmlns:w="http://schemas.openxmlformats.org/wordprocessingml/2006/main" xmlns:w14="http://schemas.microsoft.com/office/word/2010/wordml" xmlns:w15="http://schemas.microsoft.com/office/word/2012/wordml" xmlns:w16cex="http://schemas.microsoft.com/office/word/2018/wordml/cex" xmlns:w16cid="http://schemas.microsoft.com/office/word/2016/wordml/cid" xmlns:w16="http://schemas.microsoft.com/office/word/2018/wordml" xmlns:w16sdtdh="http://schemas.microsoft.com/office/word/2020/wordml/sdtdatahash" xmlns:w16se="http://schemas.microsoft.com/office/word/2015/wordml/symex" mc:Ignorable="w14 w15 w16se w16cid w16 w16cex w16sdtdh">
   <w:docDefaults>
     <w:rPrDefault>
       <w:rPr>
@@ -5642,7 +5526,7 @@
       </w:pPr>
     </w:pPrDefault>
   </w:docDefaults>
-  <w:latentStyles w:defLockedState="0" w:defUIPriority="99" w:defSemiHidden="0" w:defUnhideWhenUsed="0" w:defQFormat="0" w:count="371">
+  <w:latentStyles w:defLockedState="0" w:defUIPriority="99" w:defSemiHidden="0" w:defUnhideWhenUsed="0" w:defQFormat="0" w:count="376">
     <w:lsdException w:name="Normal" w:uiPriority="0" w:qFormat="1"/>
     <w:lsdException w:name="heading 1" w:uiPriority="9" w:qFormat="1"/>
     <w:lsdException w:name="heading 2" w:semiHidden="1" w:uiPriority="9" w:unhideWhenUsed="1" w:qFormat="1"/>
@@ -5748,7 +5632,6 @@
     <w:lsdException w:name="HTML Sample" w:semiHidden="1" w:unhideWhenUsed="1"/>
     <w:lsdException w:name="HTML Typewriter" w:semiHidden="1" w:unhideWhenUsed="1"/>
     <w:lsdException w:name="HTML Variable" w:semiHidden="1" w:unhideWhenUsed="1"/>
-    <w:lsdException w:name="Normal Table" w:semiHidden="1" w:unhideWhenUsed="1"/>
     <w:lsdException w:name="annotation subject" w:semiHidden="1" w:unhideWhenUsed="1"/>
     <w:lsdException w:name="No List" w:semiHidden="1" w:unhideWhenUsed="1"/>
     <w:lsdException w:name="Outline List 1" w:semiHidden="1" w:unhideWhenUsed="1"/>
@@ -5791,11 +5674,8 @@
     <w:lsdException w:name="Table Contemporary" w:semiHidden="1" w:unhideWhenUsed="1"/>
     <w:lsdException w:name="Table Elegant" w:semiHidden="1" w:unhideWhenUsed="1"/>
     <w:lsdException w:name="Table Professional" w:semiHidden="1" w:unhideWhenUsed="1"/>
-    <w:lsdException w:name="Table Subtle 1" w:semiHidden="1" w:unhideWhenUsed="1"/>
     <w:lsdException w:name="Table Subtle 2" w:semiHidden="1" w:unhideWhenUsed="1"/>
     <w:lsdException w:name="Table Web 1" w:semiHidden="1" w:unhideWhenUsed="1"/>
-    <w:lsdException w:name="Table Web 2" w:semiHidden="1" w:unhideWhenUsed="1"/>
-    <w:lsdException w:name="Table Web 3" w:semiHidden="1" w:unhideWhenUsed="1"/>
     <w:lsdException w:name="Balloon Text" w:semiHidden="1" w:unhideWhenUsed="1"/>
     <w:lsdException w:name="Table Grid" w:uiPriority="39"/>
     <w:lsdException w:name="Table Theme" w:semiHidden="1" w:unhideWhenUsed="1"/>
@@ -6014,6 +5894,11 @@
     <w:lsdException w:name="List Table 5 Dark Accent 6" w:uiPriority="50"/>
     <w:lsdException w:name="List Table 6 Colorful Accent 6" w:uiPriority="51"/>
     <w:lsdException w:name="List Table 7 Colorful Accent 6" w:uiPriority="52"/>
+    <w:lsdException w:name="Mention" w:semiHidden="1" w:unhideWhenUsed="1"/>
+    <w:lsdException w:name="Smart Hyperlink" w:semiHidden="1" w:unhideWhenUsed="1"/>
+    <w:lsdException w:name="Hashtag" w:semiHidden="1" w:unhideWhenUsed="1"/>
+    <w:lsdException w:name="Unresolved Mention" w:semiHidden="1" w:unhideWhenUsed="1"/>
+    <w:lsdException w:name="Smart Link" w:semiHidden="1" w:unhideWhenUsed="1"/>
   </w:latentStyles>
   <w:style w:type="paragraph" w:default="1" w:styleId="Normal">
     <w:name w:val="Normal"/>
@@ -6024,11 +5909,11 @@
       <w:jc w:val="both"/>
     </w:pPr>
   </w:style>
-  <w:style w:type="paragraph" w:styleId="Cabealho1">
+  <w:style w:type="paragraph" w:styleId="Ttulo1">
     <w:name w:val="heading 1"/>
     <w:basedOn w:val="Normal"/>
     <w:next w:val="Normal"/>
-    <w:link w:val="Cabealho1Carter"/>
+    <w:link w:val="Ttulo1Carter"/>
     <w:uiPriority w:val="9"/>
     <w:qFormat/>
     <w:rsid w:val="00313990"/>
@@ -6052,11 +5937,11 @@
       <w:szCs w:val="32"/>
     </w:rPr>
   </w:style>
-  <w:style w:type="paragraph" w:styleId="Cabealho2">
+  <w:style w:type="paragraph" w:styleId="Ttulo2">
     <w:name w:val="heading 2"/>
     <w:basedOn w:val="Normal"/>
     <w:next w:val="Normal"/>
-    <w:link w:val="Cabealho2Carter"/>
+    <w:link w:val="Ttulo2Carter"/>
     <w:uiPriority w:val="9"/>
     <w:unhideWhenUsed/>
     <w:qFormat/>
@@ -6079,11 +5964,11 @@
       <w:szCs w:val="26"/>
     </w:rPr>
   </w:style>
-  <w:style w:type="paragraph" w:styleId="Cabealho3">
+  <w:style w:type="paragraph" w:styleId="Ttulo3">
     <w:name w:val="heading 3"/>
     <w:basedOn w:val="Normal"/>
     <w:next w:val="Normal"/>
-    <w:link w:val="Cabealho3Carter"/>
+    <w:link w:val="Ttulo3Carter"/>
     <w:uiPriority w:val="9"/>
     <w:unhideWhenUsed/>
     <w:qFormat/>
@@ -6105,11 +5990,11 @@
       <w:szCs w:val="24"/>
     </w:rPr>
   </w:style>
-  <w:style w:type="paragraph" w:styleId="Cabealho4">
+  <w:style w:type="paragraph" w:styleId="Ttulo4">
     <w:name w:val="heading 4"/>
     <w:basedOn w:val="Normal"/>
     <w:next w:val="Normal"/>
-    <w:link w:val="Cabealho4Carter"/>
+    <w:link w:val="Ttulo4Carter"/>
     <w:uiPriority w:val="9"/>
     <w:unhideWhenUsed/>
     <w:qFormat/>
@@ -6131,11 +6016,11 @@
       <w:color w:val="2E74B5" w:themeColor="accent1" w:themeShade="BF"/>
     </w:rPr>
   </w:style>
-  <w:style w:type="paragraph" w:styleId="Cabealho5">
+  <w:style w:type="paragraph" w:styleId="Ttulo5">
     <w:name w:val="heading 5"/>
     <w:basedOn w:val="Normal"/>
     <w:next w:val="Normal"/>
-    <w:link w:val="Cabealho5Carter"/>
+    <w:link w:val="Ttulo5Carter"/>
     <w:uiPriority w:val="9"/>
     <w:unhideWhenUsed/>
     <w:qFormat/>
@@ -6155,11 +6040,11 @@
       <w:color w:val="2E74B5" w:themeColor="accent1" w:themeShade="BF"/>
     </w:rPr>
   </w:style>
-  <w:style w:type="paragraph" w:styleId="Cabealho6">
+  <w:style w:type="paragraph" w:styleId="Ttulo6">
     <w:name w:val="heading 6"/>
     <w:basedOn w:val="Normal"/>
     <w:next w:val="Normal"/>
-    <w:link w:val="Cabealho6Carter"/>
+    <w:link w:val="Ttulo6Carter"/>
     <w:uiPriority w:val="9"/>
     <w:semiHidden/>
     <w:unhideWhenUsed/>
@@ -6180,11 +6065,11 @@
       <w:color w:val="1F4D78" w:themeColor="accent1" w:themeShade="7F"/>
     </w:rPr>
   </w:style>
-  <w:style w:type="paragraph" w:styleId="Cabealho7">
+  <w:style w:type="paragraph" w:styleId="Ttulo7">
     <w:name w:val="heading 7"/>
     <w:basedOn w:val="Normal"/>
     <w:next w:val="Normal"/>
-    <w:link w:val="Cabealho7Carter"/>
+    <w:link w:val="Ttulo7Carter"/>
     <w:uiPriority w:val="9"/>
     <w:semiHidden/>
     <w:unhideWhenUsed/>
@@ -6207,11 +6092,11 @@
       <w:color w:val="1F4D78" w:themeColor="accent1" w:themeShade="7F"/>
     </w:rPr>
   </w:style>
-  <w:style w:type="paragraph" w:styleId="Cabealho8">
+  <w:style w:type="paragraph" w:styleId="Ttulo8">
     <w:name w:val="heading 8"/>
     <w:basedOn w:val="Normal"/>
     <w:next w:val="Normal"/>
-    <w:link w:val="Cabealho8Carter"/>
+    <w:link w:val="Ttulo8Carter"/>
     <w:uiPriority w:val="9"/>
     <w:semiHidden/>
     <w:unhideWhenUsed/>
@@ -6234,11 +6119,11 @@
       <w:szCs w:val="21"/>
     </w:rPr>
   </w:style>
-  <w:style w:type="paragraph" w:styleId="Cabealho9">
+  <w:style w:type="paragraph" w:styleId="Ttulo9">
     <w:name w:val="heading 9"/>
     <w:basedOn w:val="Normal"/>
     <w:next w:val="Normal"/>
-    <w:link w:val="Cabealho9Carter"/>
+    <w:link w:val="Ttulo9Carter"/>
     <w:uiPriority w:val="9"/>
     <w:semiHidden/>
     <w:unhideWhenUsed/>
@@ -6385,10 +6270,10 @@
       <w:lang w:val="en-GB" w:eastAsia="pt-PT"/>
     </w:rPr>
   </w:style>
-  <w:style w:type="character" w:customStyle="1" w:styleId="Cabealho1Carter">
-    <w:name w:val="Cabeçalho 1 Caráter"/>
+  <w:style w:type="character" w:customStyle="1" w:styleId="Ttulo1Carter">
+    <w:name w:val="Título 1 Caráter"/>
     <w:basedOn w:val="Tipodeletrapredefinidodopargrafo"/>
-    <w:link w:val="Cabealho1"/>
+    <w:link w:val="Ttulo1"/>
     <w:uiPriority w:val="9"/>
     <w:rsid w:val="00313990"/>
     <w:rPr>
@@ -6400,10 +6285,10 @@
       <w:szCs w:val="32"/>
     </w:rPr>
   </w:style>
-  <w:style w:type="character" w:customStyle="1" w:styleId="Cabealho2Carter">
-    <w:name w:val="Cabeçalho 2 Caráter"/>
+  <w:style w:type="character" w:customStyle="1" w:styleId="Ttulo2Carter">
+    <w:name w:val="Título 2 Caráter"/>
     <w:basedOn w:val="Tipodeletrapredefinidodopargrafo"/>
-    <w:link w:val="Cabealho2"/>
+    <w:link w:val="Ttulo2"/>
     <w:uiPriority w:val="9"/>
     <w:rsid w:val="00721AAD"/>
     <w:rPr>
@@ -6426,7 +6311,7 @@
       <w:contextualSpacing/>
     </w:pPr>
   </w:style>
-  <w:style w:type="table" w:styleId="Tabelacomgrelha">
+  <w:style w:type="table" w:styleId="TabelacomGrelha">
     <w:name w:val="Table Grid"/>
     <w:basedOn w:val="Tabelanormal"/>
     <w:uiPriority w:val="39"/>
@@ -6654,10 +6539,10 @@
       <w:szCs w:val="18"/>
     </w:rPr>
   </w:style>
-  <w:style w:type="character" w:customStyle="1" w:styleId="Cabealho3Carter">
-    <w:name w:val="Cabeçalho 3 Caráter"/>
+  <w:style w:type="character" w:customStyle="1" w:styleId="Ttulo3Carter">
+    <w:name w:val="Título 3 Caráter"/>
     <w:basedOn w:val="Tipodeletrapredefinidodopargrafo"/>
-    <w:link w:val="Cabealho3"/>
+    <w:link w:val="Ttulo3"/>
     <w:uiPriority w:val="9"/>
     <w:rsid w:val="00AC33A9"/>
     <w:rPr>
@@ -6725,8 +6610,8 @@
       <w:u w:val="single"/>
     </w:rPr>
   </w:style>
-  <w:style w:type="character" w:customStyle="1" w:styleId="UnresolvedMention">
-    <w:name w:val="Unresolved Mention"/>
+  <w:style w:type="character" w:customStyle="1" w:styleId="MenoNoResolvida1">
+    <w:name w:val="Menção Não Resolvida1"/>
     <w:basedOn w:val="Tipodeletrapredefinidodopargrafo"/>
     <w:uiPriority w:val="99"/>
     <w:semiHidden/>
@@ -6770,10 +6655,10 @@
       <w:color w:val="auto"/>
     </w:rPr>
   </w:style>
-  <w:style w:type="character" w:customStyle="1" w:styleId="Cabealho4Carter">
-    <w:name w:val="Cabeçalho 4 Caráter"/>
+  <w:style w:type="character" w:customStyle="1" w:styleId="Ttulo4Carter">
+    <w:name w:val="Título 4 Caráter"/>
     <w:basedOn w:val="Tipodeletrapredefinidodopargrafo"/>
-    <w:link w:val="Cabealho4"/>
+    <w:link w:val="Ttulo4"/>
     <w:uiPriority w:val="9"/>
     <w:rsid w:val="001013C0"/>
     <w:rPr>
@@ -6840,10 +6725,10 @@
       </w:rPr>
     </w:tblStylePr>
   </w:style>
-  <w:style w:type="character" w:customStyle="1" w:styleId="Cabealho5Carter">
-    <w:name w:val="Cabeçalho 5 Caráter"/>
+  <w:style w:type="character" w:customStyle="1" w:styleId="Ttulo5Carter">
+    <w:name w:val="Título 5 Caráter"/>
     <w:basedOn w:val="Tipodeletrapredefinidodopargrafo"/>
-    <w:link w:val="Cabealho5"/>
+    <w:link w:val="Ttulo5"/>
     <w:uiPriority w:val="9"/>
     <w:rsid w:val="00033870"/>
     <w:rPr>
@@ -6851,10 +6736,10 @@
       <w:color w:val="2E74B5" w:themeColor="accent1" w:themeShade="BF"/>
     </w:rPr>
   </w:style>
-  <w:style w:type="character" w:customStyle="1" w:styleId="Cabealho6Carter">
-    <w:name w:val="Cabeçalho 6 Caráter"/>
+  <w:style w:type="character" w:customStyle="1" w:styleId="Ttulo6Carter">
+    <w:name w:val="Título 6 Caráter"/>
     <w:basedOn w:val="Tipodeletrapredefinidodopargrafo"/>
-    <w:link w:val="Cabealho6"/>
+    <w:link w:val="Ttulo6"/>
     <w:uiPriority w:val="9"/>
     <w:semiHidden/>
     <w:rsid w:val="00033870"/>
@@ -6863,10 +6748,10 @@
       <w:color w:val="1F4D78" w:themeColor="accent1" w:themeShade="7F"/>
     </w:rPr>
   </w:style>
-  <w:style w:type="character" w:customStyle="1" w:styleId="Cabealho7Carter">
-    <w:name w:val="Cabeçalho 7 Caráter"/>
+  <w:style w:type="character" w:customStyle="1" w:styleId="Ttulo7Carter">
+    <w:name w:val="Título 7 Caráter"/>
     <w:basedOn w:val="Tipodeletrapredefinidodopargrafo"/>
-    <w:link w:val="Cabealho7"/>
+    <w:link w:val="Ttulo7"/>
     <w:uiPriority w:val="9"/>
     <w:semiHidden/>
     <w:rsid w:val="00033870"/>
@@ -6877,10 +6762,10 @@
       <w:color w:val="1F4D78" w:themeColor="accent1" w:themeShade="7F"/>
     </w:rPr>
   </w:style>
-  <w:style w:type="character" w:customStyle="1" w:styleId="Cabealho8Carter">
-    <w:name w:val="Cabeçalho 8 Caráter"/>
+  <w:style w:type="character" w:customStyle="1" w:styleId="Ttulo8Carter">
+    <w:name w:val="Título 8 Caráter"/>
     <w:basedOn w:val="Tipodeletrapredefinidodopargrafo"/>
-    <w:link w:val="Cabealho8"/>
+    <w:link w:val="Ttulo8"/>
     <w:uiPriority w:val="9"/>
     <w:semiHidden/>
     <w:rsid w:val="00033870"/>
@@ -6891,10 +6776,10 @@
       <w:szCs w:val="21"/>
     </w:rPr>
   </w:style>
-  <w:style w:type="character" w:customStyle="1" w:styleId="Cabealho9Carter">
-    <w:name w:val="Cabeçalho 9 Caráter"/>
+  <w:style w:type="character" w:customStyle="1" w:styleId="Ttulo9Carter">
+    <w:name w:val="Título 9 Caráter"/>
     <w:basedOn w:val="Tipodeletrapredefinidodopargrafo"/>
-    <w:link w:val="Cabealho9"/>
+    <w:link w:val="Ttulo9"/>
     <w:uiPriority w:val="9"/>
     <w:semiHidden/>
     <w:rsid w:val="00033870"/>
@@ -7032,7 +6917,7 @@
   </w:style>
   <w:style w:type="paragraph" w:styleId="Cabealhodondice">
     <w:name w:val="TOC Heading"/>
-    <w:basedOn w:val="Cabealho1"/>
+    <w:basedOn w:val="Ttulo1"/>
     <w:next w:val="Normal"/>
     <w:uiPriority w:val="39"/>
     <w:unhideWhenUsed/>
@@ -7478,7 +7363,7 @@
       </w:rPr>
     </w:tblStylePr>
   </w:style>
-  <w:style w:type="table" w:styleId="TabelaSimples1">
+  <w:style w:type="table" w:styleId="SimplesTabela1">
     <w:name w:val="Plain Table 1"/>
     <w:basedOn w:val="Tabelanormal"/>
     <w:uiPriority w:val="41"/>

</xml_diff>